<commit_message>
added finding K values of eigenvalues performance
</commit_message>
<xml_diff>
--- a/p1/report.docx
+++ b/p1/report.docx
@@ -18,35 +18,7 @@
         <w:rPr>
           <w:b/>
         </w:rPr>
-        <w:t xml:space="preserve">– </w:t>
-      </w:r>
-      <w:proofErr w:type="spellStart"/>
-      <w:r>
-        <w:rPr>
-          <w:b/>
-        </w:rPr>
-        <w:t>EigenFaces</w:t>
-      </w:r>
-      <w:proofErr w:type="spellEnd"/>
-      <w:r>
-        <w:rPr>
-          <w:b/>
-        </w:rPr>
-        <w:t xml:space="preserve">, </w:t>
-      </w:r>
-      <w:proofErr w:type="spellStart"/>
-      <w:r>
-        <w:rPr>
-          <w:b/>
-        </w:rPr>
-        <w:t>Adaboost</w:t>
-      </w:r>
-      <w:proofErr w:type="spellEnd"/>
-      <w:r>
-        <w:rPr>
-          <w:b/>
-        </w:rPr>
-        <w:t>, Detection</w:t>
+        <w:t>– EigenFaces, Adaboost, Detection</w:t>
       </w:r>
     </w:p>
     <w:p>
@@ -59,16 +31,8 @@
         <w:rPr>
           <w:b/>
         </w:rPr>
-        <w:t xml:space="preserve">Written By: </w:t>
-      </w:r>
-      <w:proofErr w:type="spellStart"/>
-      <w:r>
-        <w:rPr>
-          <w:b/>
-        </w:rPr>
-        <w:t>mhtay</w:t>
-      </w:r>
-      <w:proofErr w:type="spellEnd"/>
+        <w:t>Written By: mhtay</w:t>
+      </w:r>
     </w:p>
     <w:p>
       <w:pPr>
@@ -317,15 +281,7 @@
     <w:p/>
     <w:p>
       <w:r>
-        <w:t xml:space="preserve">The dot product of the normalized </w:t>
-      </w:r>
-      <w:proofErr w:type="spellStart"/>
-      <w:r>
-        <w:t>eigen</w:t>
-      </w:r>
-      <w:proofErr w:type="spellEnd"/>
-      <w:r>
-        <w:t>-face was taken against the image, cornered at every pixel of the image except the corners using a sliding window.</w:t>
+        <w:t>The dot product of the normalized eigen-face was taken against the image, cornered at every pixel of the image except the corners using a sliding window.</w:t>
       </w:r>
     </w:p>
     <w:p>
@@ -400,13 +356,8 @@
         </w:r>
       </w:fldSimple>
       <w:r>
-        <w:t>:</w:t>
-      </w:r>
-      <w:proofErr w:type="spellStart"/>
-      <w:r>
-        <w:t>DotProductImage</w:t>
-      </w:r>
-      <w:proofErr w:type="spellEnd"/>
+        <w:t>:DotProductImage</w:t>
+      </w:r>
     </w:p>
     <w:p>
       <w:r>
@@ -418,27 +369,14 @@
       <w:r>
         <w:t xml:space="preserve">ity of features like the hand, </w:t>
       </w:r>
-      <w:proofErr w:type="gramStart"/>
-      <w:r>
-        <w:t>false positives is</w:t>
-      </w:r>
-      <w:proofErr w:type="gramEnd"/>
-      <w:r>
-        <w:t xml:space="preserve"> possible. Thus, a normalized dot product of the </w:t>
-      </w:r>
-      <w:r>
-        <w:t xml:space="preserve">faces with the </w:t>
-      </w:r>
-      <w:proofErr w:type="spellStart"/>
-      <w:r>
-        <w:t>eigenfa</w:t>
-      </w:r>
-      <w:r>
-        <w:t>ce</w:t>
-      </w:r>
-      <w:proofErr w:type="spellEnd"/>
-      <w:r>
-        <w:t xml:space="preserve"> might produce better results, by </w:t>
+      <w:r>
+        <w:t xml:space="preserve">false positives is possible. Thus, a normalized dot product of the </w:t>
+      </w:r>
+      <w:r>
+        <w:t>faces with the eigenfa</w:t>
+      </w:r>
+      <w:r>
+        <w:t xml:space="preserve">ce might produce better results, by </w:t>
       </w:r>
       <w:r>
         <w:t xml:space="preserve">not only subtracting the mean of the patches, but also dividing by the sum of each zero mean patch. </w:t>
@@ -467,6 +405,9 @@
         <w:keepNext/>
       </w:pPr>
       <w:r>
+        <w:rPr>
+          <w:noProof/>
+        </w:rPr>
         <w:lastRenderedPageBreak/>
         <w:drawing>
           <wp:inline distT="0" distB="0" distL="0" distR="0" wp14:anchorId="75A77C84" wp14:editId="3560DA27">
@@ -881,15 +822,7 @@
         <w:t xml:space="preserve"> and without dividing by norm</w:t>
       </w:r>
       <w:r>
-        <w:t xml:space="preserve">, using the </w:t>
-      </w:r>
-      <w:proofErr w:type="spellStart"/>
-      <w:r>
-        <w:t>eigenface</w:t>
-      </w:r>
-      <w:proofErr w:type="spellEnd"/>
-      <w:r>
-        <w:t xml:space="preserve"> learned after mean and standard deviation normalization.</w:t>
+        <w:t>, using the eigenface learned after mean and standard deviation normalization.</w:t>
       </w:r>
     </w:p>
     <w:p/>
@@ -1171,15 +1104,7 @@
         <w:t xml:space="preserve">The faces that are turned away from the camera are not well detected, as the training data are all faces that are looking directly at the camera. </w:t>
       </w:r>
       <w:r>
-        <w:t>(</w:t>
-      </w:r>
-      <w:proofErr w:type="gramStart"/>
-      <w:r>
-        <w:t>front</w:t>
-      </w:r>
-      <w:proofErr w:type="gramEnd"/>
-      <w:r>
-        <w:t>-profile)</w:t>
+        <w:t>(front-profile)</w:t>
       </w:r>
     </w:p>
     <w:p>
@@ -1258,11 +1183,795 @@
         <w:tab/>
       </w:r>
     </w:p>
-    <w:p>
+    <w:p/>
+    <w:p>
+      <w:pPr>
+        <w:rPr>
+          <w:b/>
+        </w:rPr>
+      </w:pPr>
+      <w:r>
+        <w:rPr>
+          <w:b/>
+        </w:rPr>
+        <w:t>P2)</w:t>
+      </w:r>
+    </w:p>
+    <w:p>
+      <w:r>
+        <w:t>Initially, we created a naïve bayes classifier to be used in conjunction with adaboost for classification. The weighted values were incorporated into the classifier such that more highly weighted values were given higher counts and hence higher probability. However, the probability of observing a feature was the sum of all the observed features, and it was a problem since the feature values could be positive and negative and thus sum to 0, thus multiple different feature sets could be read as the same value in this version of the naïve bayes classifier. A train accuracy of 65% was obtained.</w:t>
+      </w:r>
+    </w:p>
+    <w:p>
+      <w:r>
+        <w:t xml:space="preserve">Thereafter, a switch was made </w:t>
+      </w:r>
+      <w:r>
+        <w:t xml:space="preserve">to the stump classifier to be used as the weak classifier. </w:t>
+      </w:r>
+      <w:r>
+        <w:t xml:space="preserve">A stump is a vector of values for a certain feature. In this case, each feature is the weights the dot product of an image with an Eigen-face vector. There are K feature stumps, each corresponding to an Eigen-face. </w:t>
+      </w:r>
+      <w:r>
+        <w:t xml:space="preserve">The stump classifier could accommodate both negative and positive values of the feature sets, and worked by making a prediction based on the best threshold and direction that could make a prediction that minimized the weighted error of the training data. The best threshold and corresponding error was recorded for all the stumps, </w:t>
+      </w:r>
+      <w:r>
+        <w:t>and the best stump was chosen as the weak classifier for the t-th iteration of adaboost.</w:t>
+      </w:r>
+    </w:p>
+    <w:p>
+      <w:r>
+        <w:t xml:space="preserve">The final classifier was constructed by adaboost, by a weighted sum of the different weak classifiers learnt. </w:t>
+      </w:r>
+    </w:p>
+    <w:p>
+      <w:pPr>
+        <w:tabs>
+          <w:tab w:val="left" w:pos="6781"/>
+        </w:tabs>
+      </w:pPr>
+      <w:r>
+        <w:t>The number of feature vectors K, was varied from 2 to 16, while fixing the</w:t>
+      </w:r>
+      <w:r>
+        <w:t xml:space="preserve"> number of weak classifiers at 2</w:t>
+      </w:r>
       <w:bookmarkStart w:id="0" w:name="_GoBack"/>
       <w:bookmarkEnd w:id="0"/>
-    </w:p>
-    <w:p/>
+      <w:r>
+        <w:t xml:space="preserve">0. </w:t>
+      </w:r>
+      <w:r>
+        <w:t xml:space="preserve">The train and test </w:t>
+      </w:r>
+      <w:r>
+        <w:t>accuracy</w:t>
+      </w:r>
+      <w:r>
+        <w:t xml:space="preserve"> were then computed.</w:t>
+      </w:r>
+      <w:r>
+        <w:t xml:space="preserve"> Here the train data is made up from the corpus of labeled face and non-face images, while the test data is made up from a separate corpus of labeled face and non-face images.</w:t>
+      </w:r>
+    </w:p>
+    <w:tbl>
+      <w:tblPr>
+        <w:tblStyle w:val="TableGrid"/>
+        <w:tblW w:w="0" w:type="auto"/>
+        <w:tblLook w:val="04A0" w:firstRow="1" w:lastRow="0" w:firstColumn="1" w:lastColumn="0" w:noHBand="0" w:noVBand="1"/>
+      </w:tblPr>
+      <w:tblGrid>
+        <w:gridCol w:w="1153"/>
+        <w:gridCol w:w="970"/>
+        <w:gridCol w:w="971"/>
+        <w:gridCol w:w="971"/>
+        <w:gridCol w:w="971"/>
+        <w:gridCol w:w="955"/>
+        <w:gridCol w:w="955"/>
+        <w:gridCol w:w="955"/>
+        <w:gridCol w:w="955"/>
+      </w:tblGrid>
+      <w:tr>
+        <w:tc>
+          <w:tcPr>
+            <w:tcW w:w="1153" w:type="dxa"/>
+          </w:tcPr>
+          <w:p>
+            <w:pPr>
+              <w:tabs>
+                <w:tab w:val="left" w:pos="6781"/>
+              </w:tabs>
+            </w:pPr>
+          </w:p>
+        </w:tc>
+        <w:tc>
+          <w:tcPr>
+            <w:tcW w:w="970" w:type="dxa"/>
+          </w:tcPr>
+          <w:p>
+            <w:pPr>
+              <w:tabs>
+                <w:tab w:val="left" w:pos="6781"/>
+              </w:tabs>
+            </w:pPr>
+            <w:r>
+              <w:t>K=2</w:t>
+            </w:r>
+          </w:p>
+        </w:tc>
+        <w:tc>
+          <w:tcPr>
+            <w:tcW w:w="971" w:type="dxa"/>
+          </w:tcPr>
+          <w:p>
+            <w:pPr>
+              <w:tabs>
+                <w:tab w:val="left" w:pos="6781"/>
+              </w:tabs>
+            </w:pPr>
+            <w:r>
+              <w:t>K=4</w:t>
+            </w:r>
+          </w:p>
+        </w:tc>
+        <w:tc>
+          <w:tcPr>
+            <w:tcW w:w="971" w:type="dxa"/>
+          </w:tcPr>
+          <w:p>
+            <w:pPr>
+              <w:tabs>
+                <w:tab w:val="left" w:pos="6781"/>
+              </w:tabs>
+            </w:pPr>
+            <w:r>
+              <w:t>K=6</w:t>
+            </w:r>
+          </w:p>
+        </w:tc>
+        <w:tc>
+          <w:tcPr>
+            <w:tcW w:w="971" w:type="dxa"/>
+          </w:tcPr>
+          <w:p>
+            <w:pPr>
+              <w:tabs>
+                <w:tab w:val="left" w:pos="6781"/>
+              </w:tabs>
+            </w:pPr>
+            <w:r>
+              <w:t>K=8</w:t>
+            </w:r>
+          </w:p>
+        </w:tc>
+        <w:tc>
+          <w:tcPr>
+            <w:tcW w:w="955" w:type="dxa"/>
+          </w:tcPr>
+          <w:p>
+            <w:pPr>
+              <w:tabs>
+                <w:tab w:val="left" w:pos="6781"/>
+              </w:tabs>
+            </w:pPr>
+            <w:r>
+              <w:t>K=10</w:t>
+            </w:r>
+          </w:p>
+        </w:tc>
+        <w:tc>
+          <w:tcPr>
+            <w:tcW w:w="955" w:type="dxa"/>
+          </w:tcPr>
+          <w:p>
+            <w:pPr>
+              <w:tabs>
+                <w:tab w:val="left" w:pos="6781"/>
+              </w:tabs>
+            </w:pPr>
+            <w:r>
+              <w:t>K=12</w:t>
+            </w:r>
+          </w:p>
+        </w:tc>
+        <w:tc>
+          <w:tcPr>
+            <w:tcW w:w="955" w:type="dxa"/>
+          </w:tcPr>
+          <w:p>
+            <w:pPr>
+              <w:tabs>
+                <w:tab w:val="left" w:pos="6781"/>
+              </w:tabs>
+            </w:pPr>
+            <w:r>
+              <w:t>K=14</w:t>
+            </w:r>
+          </w:p>
+        </w:tc>
+        <w:tc>
+          <w:tcPr>
+            <w:tcW w:w="955" w:type="dxa"/>
+          </w:tcPr>
+          <w:p>
+            <w:pPr>
+              <w:tabs>
+                <w:tab w:val="left" w:pos="6781"/>
+              </w:tabs>
+            </w:pPr>
+            <w:r>
+              <w:t>K=16</w:t>
+            </w:r>
+          </w:p>
+        </w:tc>
+      </w:tr>
+      <w:tr>
+        <w:tc>
+          <w:tcPr>
+            <w:tcW w:w="1153" w:type="dxa"/>
+          </w:tcPr>
+          <w:p>
+            <w:pPr>
+              <w:tabs>
+                <w:tab w:val="left" w:pos="6781"/>
+              </w:tabs>
+            </w:pPr>
+            <w:r>
+              <w:t xml:space="preserve">Train Accuracy </w:t>
+            </w:r>
+          </w:p>
+        </w:tc>
+        <w:tc>
+          <w:tcPr>
+            <w:tcW w:w="970" w:type="dxa"/>
+          </w:tcPr>
+          <w:p>
+            <w:pPr>
+              <w:tabs>
+                <w:tab w:val="left" w:pos="6781"/>
+              </w:tabs>
+            </w:pPr>
+          </w:p>
+        </w:tc>
+        <w:tc>
+          <w:tcPr>
+            <w:tcW w:w="971" w:type="dxa"/>
+          </w:tcPr>
+          <w:p>
+            <w:pPr>
+              <w:tabs>
+                <w:tab w:val="left" w:pos="6781"/>
+              </w:tabs>
+            </w:pPr>
+          </w:p>
+        </w:tc>
+        <w:tc>
+          <w:tcPr>
+            <w:tcW w:w="971" w:type="dxa"/>
+          </w:tcPr>
+          <w:p>
+            <w:pPr>
+              <w:tabs>
+                <w:tab w:val="left" w:pos="6781"/>
+              </w:tabs>
+            </w:pPr>
+          </w:p>
+        </w:tc>
+        <w:tc>
+          <w:tcPr>
+            <w:tcW w:w="971" w:type="dxa"/>
+          </w:tcPr>
+          <w:p>
+            <w:pPr>
+              <w:tabs>
+                <w:tab w:val="left" w:pos="6781"/>
+              </w:tabs>
+            </w:pPr>
+          </w:p>
+        </w:tc>
+        <w:tc>
+          <w:tcPr>
+            <w:tcW w:w="955" w:type="dxa"/>
+          </w:tcPr>
+          <w:p>
+            <w:pPr>
+              <w:tabs>
+                <w:tab w:val="left" w:pos="6781"/>
+              </w:tabs>
+            </w:pPr>
+          </w:p>
+        </w:tc>
+        <w:tc>
+          <w:tcPr>
+            <w:tcW w:w="955" w:type="dxa"/>
+          </w:tcPr>
+          <w:p>
+            <w:pPr>
+              <w:tabs>
+                <w:tab w:val="left" w:pos="6781"/>
+              </w:tabs>
+            </w:pPr>
+          </w:p>
+        </w:tc>
+        <w:tc>
+          <w:tcPr>
+            <w:tcW w:w="955" w:type="dxa"/>
+          </w:tcPr>
+          <w:p>
+            <w:pPr>
+              <w:tabs>
+                <w:tab w:val="left" w:pos="6781"/>
+              </w:tabs>
+            </w:pPr>
+          </w:p>
+        </w:tc>
+        <w:tc>
+          <w:tcPr>
+            <w:tcW w:w="955" w:type="dxa"/>
+          </w:tcPr>
+          <w:p>
+            <w:pPr>
+              <w:tabs>
+                <w:tab w:val="left" w:pos="6781"/>
+              </w:tabs>
+            </w:pPr>
+          </w:p>
+        </w:tc>
+      </w:tr>
+      <w:tr>
+        <w:tc>
+          <w:tcPr>
+            <w:tcW w:w="1153" w:type="dxa"/>
+          </w:tcPr>
+          <w:p>
+            <w:pPr>
+              <w:tabs>
+                <w:tab w:val="left" w:pos="6781"/>
+              </w:tabs>
+            </w:pPr>
+            <w:r>
+              <w:t xml:space="preserve">Test </w:t>
+            </w:r>
+          </w:p>
+          <w:p>
+            <w:pPr>
+              <w:tabs>
+                <w:tab w:val="left" w:pos="6781"/>
+              </w:tabs>
+            </w:pPr>
+            <w:r>
+              <w:t>Accuracy</w:t>
+            </w:r>
+          </w:p>
+        </w:tc>
+        <w:tc>
+          <w:tcPr>
+            <w:tcW w:w="970" w:type="dxa"/>
+          </w:tcPr>
+          <w:p>
+            <w:pPr>
+              <w:tabs>
+                <w:tab w:val="left" w:pos="6781"/>
+              </w:tabs>
+            </w:pPr>
+          </w:p>
+        </w:tc>
+        <w:tc>
+          <w:tcPr>
+            <w:tcW w:w="971" w:type="dxa"/>
+          </w:tcPr>
+          <w:p>
+            <w:pPr>
+              <w:tabs>
+                <w:tab w:val="left" w:pos="6781"/>
+              </w:tabs>
+            </w:pPr>
+          </w:p>
+        </w:tc>
+        <w:tc>
+          <w:tcPr>
+            <w:tcW w:w="971" w:type="dxa"/>
+          </w:tcPr>
+          <w:p>
+            <w:pPr>
+              <w:tabs>
+                <w:tab w:val="left" w:pos="6781"/>
+              </w:tabs>
+            </w:pPr>
+          </w:p>
+        </w:tc>
+        <w:tc>
+          <w:tcPr>
+            <w:tcW w:w="971" w:type="dxa"/>
+          </w:tcPr>
+          <w:p>
+            <w:pPr>
+              <w:tabs>
+                <w:tab w:val="left" w:pos="6781"/>
+              </w:tabs>
+            </w:pPr>
+          </w:p>
+        </w:tc>
+        <w:tc>
+          <w:tcPr>
+            <w:tcW w:w="955" w:type="dxa"/>
+          </w:tcPr>
+          <w:p>
+            <w:pPr>
+              <w:tabs>
+                <w:tab w:val="left" w:pos="6781"/>
+              </w:tabs>
+            </w:pPr>
+          </w:p>
+        </w:tc>
+        <w:tc>
+          <w:tcPr>
+            <w:tcW w:w="955" w:type="dxa"/>
+          </w:tcPr>
+          <w:p>
+            <w:pPr>
+              <w:tabs>
+                <w:tab w:val="left" w:pos="6781"/>
+              </w:tabs>
+            </w:pPr>
+          </w:p>
+        </w:tc>
+        <w:tc>
+          <w:tcPr>
+            <w:tcW w:w="955" w:type="dxa"/>
+          </w:tcPr>
+          <w:p>
+            <w:pPr>
+              <w:tabs>
+                <w:tab w:val="left" w:pos="6781"/>
+              </w:tabs>
+            </w:pPr>
+          </w:p>
+        </w:tc>
+        <w:tc>
+          <w:tcPr>
+            <w:tcW w:w="955" w:type="dxa"/>
+          </w:tcPr>
+          <w:p>
+            <w:pPr>
+              <w:tabs>
+                <w:tab w:val="left" w:pos="6781"/>
+              </w:tabs>
+            </w:pPr>
+          </w:p>
+        </w:tc>
+      </w:tr>
+    </w:tbl>
+    <w:p>
+      <w:pPr>
+        <w:tabs>
+          <w:tab w:val="left" w:pos="6781"/>
+        </w:tabs>
+      </w:pPr>
+    </w:p>
+    <w:p>
+      <w:pPr>
+        <w:tabs>
+          <w:tab w:val="left" w:pos="6781"/>
+        </w:tabs>
+      </w:pPr>
+      <w:r>
+        <w:t xml:space="preserve"> </w:t>
+      </w:r>
+      <w:r>
+        <w:t>Using K=</w:t>
+      </w:r>
+      <w:r>
+        <w:t>, the number of weak class</w:t>
+      </w:r>
+      <w:r>
+        <w:t xml:space="preserve">ifiers </w:t>
+      </w:r>
+      <w:r>
+        <w:t>was varied from range of 50 to 4</w:t>
+      </w:r>
+      <w:r>
+        <w:t>00. In general, the larger the number of weak classifiers, the better the train and test accuracy, but the longer the time it takes to train the classifier.</w:t>
+      </w:r>
+    </w:p>
+    <w:tbl>
+      <w:tblPr>
+        <w:tblStyle w:val="TableGrid"/>
+        <w:tblW w:w="0" w:type="auto"/>
+        <w:tblLook w:val="04A0" w:firstRow="1" w:lastRow="0" w:firstColumn="1" w:lastColumn="0" w:noHBand="0" w:noVBand="1"/>
+      </w:tblPr>
+      <w:tblGrid>
+        <w:gridCol w:w="1476"/>
+        <w:gridCol w:w="1476"/>
+        <w:gridCol w:w="1476"/>
+        <w:gridCol w:w="1476"/>
+        <w:gridCol w:w="1476"/>
+        <w:gridCol w:w="1476"/>
+      </w:tblGrid>
+      <w:tr>
+        <w:tc>
+          <w:tcPr>
+            <w:tcW w:w="1476" w:type="dxa"/>
+          </w:tcPr>
+          <w:p>
+            <w:pPr>
+              <w:tabs>
+                <w:tab w:val="left" w:pos="6781"/>
+              </w:tabs>
+            </w:pPr>
+          </w:p>
+        </w:tc>
+        <w:tc>
+          <w:tcPr>
+            <w:tcW w:w="1476" w:type="dxa"/>
+          </w:tcPr>
+          <w:p>
+            <w:pPr>
+              <w:tabs>
+                <w:tab w:val="left" w:pos="6781"/>
+              </w:tabs>
+            </w:pPr>
+            <w:r>
+              <w:t>T=50</w:t>
+            </w:r>
+          </w:p>
+        </w:tc>
+        <w:tc>
+          <w:tcPr>
+            <w:tcW w:w="1476" w:type="dxa"/>
+          </w:tcPr>
+          <w:p>
+            <w:pPr>
+              <w:tabs>
+                <w:tab w:val="left" w:pos="6781"/>
+              </w:tabs>
+            </w:pPr>
+            <w:r>
+              <w:t>T=100</w:t>
+            </w:r>
+          </w:p>
+        </w:tc>
+        <w:tc>
+          <w:tcPr>
+            <w:tcW w:w="1476" w:type="dxa"/>
+          </w:tcPr>
+          <w:p>
+            <w:pPr>
+              <w:tabs>
+                <w:tab w:val="left" w:pos="6781"/>
+              </w:tabs>
+            </w:pPr>
+            <w:r>
+              <w:t>T=200</w:t>
+            </w:r>
+          </w:p>
+        </w:tc>
+        <w:tc>
+          <w:tcPr>
+            <w:tcW w:w="1476" w:type="dxa"/>
+          </w:tcPr>
+          <w:p>
+            <w:pPr>
+              <w:tabs>
+                <w:tab w:val="left" w:pos="6781"/>
+              </w:tabs>
+            </w:pPr>
+            <w:r>
+              <w:t>T=300</w:t>
+            </w:r>
+          </w:p>
+        </w:tc>
+        <w:tc>
+          <w:tcPr>
+            <w:tcW w:w="1476" w:type="dxa"/>
+          </w:tcPr>
+          <w:p>
+            <w:pPr>
+              <w:tabs>
+                <w:tab w:val="left" w:pos="6781"/>
+              </w:tabs>
+            </w:pPr>
+            <w:r>
+              <w:t>T=4</w:t>
+            </w:r>
+            <w:r>
+              <w:t>00</w:t>
+            </w:r>
+          </w:p>
+        </w:tc>
+      </w:tr>
+      <w:tr>
+        <w:tc>
+          <w:tcPr>
+            <w:tcW w:w="1476" w:type="dxa"/>
+          </w:tcPr>
+          <w:p>
+            <w:pPr>
+              <w:tabs>
+                <w:tab w:val="left" w:pos="6781"/>
+              </w:tabs>
+            </w:pPr>
+            <w:r>
+              <w:t xml:space="preserve">Train </w:t>
+            </w:r>
+          </w:p>
+          <w:p>
+            <w:pPr>
+              <w:tabs>
+                <w:tab w:val="left" w:pos="6781"/>
+              </w:tabs>
+            </w:pPr>
+            <w:r>
+              <w:t>Accuracy</w:t>
+            </w:r>
+          </w:p>
+        </w:tc>
+        <w:tc>
+          <w:tcPr>
+            <w:tcW w:w="1476" w:type="dxa"/>
+          </w:tcPr>
+          <w:p>
+            <w:pPr>
+              <w:tabs>
+                <w:tab w:val="left" w:pos="6781"/>
+              </w:tabs>
+            </w:pPr>
+          </w:p>
+        </w:tc>
+        <w:tc>
+          <w:tcPr>
+            <w:tcW w:w="1476" w:type="dxa"/>
+          </w:tcPr>
+          <w:p>
+            <w:pPr>
+              <w:tabs>
+                <w:tab w:val="left" w:pos="6781"/>
+              </w:tabs>
+            </w:pPr>
+          </w:p>
+        </w:tc>
+        <w:tc>
+          <w:tcPr>
+            <w:tcW w:w="1476" w:type="dxa"/>
+          </w:tcPr>
+          <w:p>
+            <w:pPr>
+              <w:tabs>
+                <w:tab w:val="left" w:pos="6781"/>
+              </w:tabs>
+            </w:pPr>
+          </w:p>
+        </w:tc>
+        <w:tc>
+          <w:tcPr>
+            <w:tcW w:w="1476" w:type="dxa"/>
+          </w:tcPr>
+          <w:p>
+            <w:pPr>
+              <w:tabs>
+                <w:tab w:val="left" w:pos="6781"/>
+              </w:tabs>
+            </w:pPr>
+          </w:p>
+        </w:tc>
+        <w:tc>
+          <w:tcPr>
+            <w:tcW w:w="1476" w:type="dxa"/>
+          </w:tcPr>
+          <w:p>
+            <w:pPr>
+              <w:tabs>
+                <w:tab w:val="left" w:pos="6781"/>
+              </w:tabs>
+            </w:pPr>
+          </w:p>
+        </w:tc>
+      </w:tr>
+      <w:tr>
+        <w:tc>
+          <w:tcPr>
+            <w:tcW w:w="1476" w:type="dxa"/>
+          </w:tcPr>
+          <w:p>
+            <w:pPr>
+              <w:tabs>
+                <w:tab w:val="left" w:pos="6781"/>
+              </w:tabs>
+            </w:pPr>
+            <w:r>
+              <w:t>Test</w:t>
+            </w:r>
+          </w:p>
+          <w:p>
+            <w:pPr>
+              <w:tabs>
+                <w:tab w:val="left" w:pos="6781"/>
+              </w:tabs>
+            </w:pPr>
+            <w:r>
+              <w:t>Accuracy</w:t>
+            </w:r>
+          </w:p>
+        </w:tc>
+        <w:tc>
+          <w:tcPr>
+            <w:tcW w:w="1476" w:type="dxa"/>
+          </w:tcPr>
+          <w:p>
+            <w:pPr>
+              <w:tabs>
+                <w:tab w:val="left" w:pos="6781"/>
+              </w:tabs>
+            </w:pPr>
+          </w:p>
+        </w:tc>
+        <w:tc>
+          <w:tcPr>
+            <w:tcW w:w="1476" w:type="dxa"/>
+          </w:tcPr>
+          <w:p>
+            <w:pPr>
+              <w:tabs>
+                <w:tab w:val="left" w:pos="6781"/>
+              </w:tabs>
+            </w:pPr>
+          </w:p>
+        </w:tc>
+        <w:tc>
+          <w:tcPr>
+            <w:tcW w:w="1476" w:type="dxa"/>
+          </w:tcPr>
+          <w:p>
+            <w:pPr>
+              <w:tabs>
+                <w:tab w:val="left" w:pos="6781"/>
+              </w:tabs>
+            </w:pPr>
+          </w:p>
+        </w:tc>
+        <w:tc>
+          <w:tcPr>
+            <w:tcW w:w="1476" w:type="dxa"/>
+          </w:tcPr>
+          <w:p>
+            <w:pPr>
+              <w:tabs>
+                <w:tab w:val="left" w:pos="6781"/>
+              </w:tabs>
+            </w:pPr>
+          </w:p>
+        </w:tc>
+        <w:tc>
+          <w:tcPr>
+            <w:tcW w:w="1476" w:type="dxa"/>
+          </w:tcPr>
+          <w:p>
+            <w:pPr>
+              <w:tabs>
+                <w:tab w:val="left" w:pos="6781"/>
+              </w:tabs>
+            </w:pPr>
+          </w:p>
+        </w:tc>
+      </w:tr>
+    </w:tbl>
+    <w:p>
+      <w:pPr>
+        <w:tabs>
+          <w:tab w:val="left" w:pos="6781"/>
+        </w:tabs>
+      </w:pPr>
+    </w:p>
+    <w:p>
+      <w:pPr>
+        <w:tabs>
+          <w:tab w:val="left" w:pos="6781"/>
+        </w:tabs>
+      </w:pPr>
+      <w:r>
+        <w:t xml:space="preserve">Using the best set of parameters learnt, the classifier was then used </w:t>
+      </w:r>
+    </w:p>
     <w:sectPr>
       <w:pgSz w:w="12240" w:h="15840"/>
       <w:pgMar w:top="1440" w:right="1800" w:bottom="1440" w:left="1800" w:header="720" w:footer="720" w:gutter="0"/>
@@ -1502,6 +2211,29 @@
       <w:szCs w:val="18"/>
     </w:rPr>
   </w:style>
+  <w:style w:type="table" w:styleId="TableGrid">
+    <w:name w:val="Table Grid"/>
+    <w:basedOn w:val="TableNormal"/>
+    <w:uiPriority w:val="59"/>
+    <w:rsid w:val="00B05287"/>
+    <w:tblPr>
+      <w:tblInd w:w="0" w:type="dxa"/>
+      <w:tblBorders>
+        <w:top w:val="single" w:sz="4" w:space="0" w:color="auto"/>
+        <w:left w:val="single" w:sz="4" w:space="0" w:color="auto"/>
+        <w:bottom w:val="single" w:sz="4" w:space="0" w:color="auto"/>
+        <w:right w:val="single" w:sz="4" w:space="0" w:color="auto"/>
+        <w:insideH w:val="single" w:sz="4" w:space="0" w:color="auto"/>
+        <w:insideV w:val="single" w:sz="4" w:space="0" w:color="auto"/>
+      </w:tblBorders>
+      <w:tblCellMar>
+        <w:top w:w="0" w:type="dxa"/>
+        <w:left w:w="108" w:type="dxa"/>
+        <w:bottom w:w="0" w:type="dxa"/>
+        <w:right w:w="108" w:type="dxa"/>
+      </w:tblCellMar>
+    </w:tblPr>
+  </w:style>
 </w:styles>
 </file>
 
@@ -1733,6 +2465,29 @@
       <w:sz w:val="18"/>
       <w:szCs w:val="18"/>
     </w:rPr>
+  </w:style>
+  <w:style w:type="table" w:styleId="TableGrid">
+    <w:name w:val="Table Grid"/>
+    <w:basedOn w:val="TableNormal"/>
+    <w:uiPriority w:val="59"/>
+    <w:rsid w:val="00B05287"/>
+    <w:tblPr>
+      <w:tblInd w:w="0" w:type="dxa"/>
+      <w:tblBorders>
+        <w:top w:val="single" w:sz="4" w:space="0" w:color="auto"/>
+        <w:left w:val="single" w:sz="4" w:space="0" w:color="auto"/>
+        <w:bottom w:val="single" w:sz="4" w:space="0" w:color="auto"/>
+        <w:right w:val="single" w:sz="4" w:space="0" w:color="auto"/>
+        <w:insideH w:val="single" w:sz="4" w:space="0" w:color="auto"/>
+        <w:insideV w:val="single" w:sz="4" w:space="0" w:color="auto"/>
+      </w:tblBorders>
+      <w:tblCellMar>
+        <w:top w:w="0" w:type="dxa"/>
+        <w:left w:w="108" w:type="dxa"/>
+        <w:bottom w:w="0" w:type="dxa"/>
+        <w:right w:w="108" w:type="dxa"/>
+      </w:tblCellMar>
+    </w:tblPr>
   </w:style>
 </w:styles>
 </file>

</xml_diff>